<commit_message>
lab 2 ticket lifecycle done
</commit_message>
<xml_diff>
--- a/reports/lab6.docx
+++ b/reports/lab6.docx
@@ -143,6 +143,7 @@
         <w:rPr>
           <w:rFonts w:eastAsiaTheme="minorEastAsia"/>
           <w:szCs w:val="36"/>
+          <w:lang w:val="en-US"/>
         </w:rPr>
       </w:pPr>
       <w:r>
@@ -159,8 +160,9 @@
           <w:rStyle w:val="a3"/>
           <w:rFonts w:eastAsiaTheme="minorEastAsia"/>
           <w:szCs w:val="36"/>
-        </w:rPr>
-        <w:t>1</w:t>
+          <w:lang w:val="en-US"/>
+        </w:rPr>
+        <w:t>6</w:t>
       </w:r>
     </w:p>
     <w:p>
@@ -1130,7 +1132,6 @@
           <w:i w:val="0"/>
           <w:sz w:val="28"/>
           <w:szCs w:val="28"/>
-          <w:lang w:val="en-US"/>
         </w:rPr>
       </w:pPr>
     </w:p>

</xml_diff>

<commit_message>
fresh reports to lab2 and lab6
</commit_message>
<xml_diff>
--- a/reports/lab6.docx
+++ b/reports/lab6.docx
@@ -143,7 +143,6 @@
         <w:rPr>
           <w:rFonts w:eastAsiaTheme="minorEastAsia"/>
           <w:szCs w:val="36"/>
-          <w:lang w:val="en-US"/>
         </w:rPr>
       </w:pPr>
       <w:r>
@@ -160,7 +159,6 @@
           <w:rStyle w:val="a3"/>
           <w:rFonts w:eastAsiaTheme="minorEastAsia"/>
           <w:szCs w:val="36"/>
-          <w:lang w:val="en-US"/>
         </w:rPr>
         <w:t>6</w:t>
       </w:r>
@@ -188,6 +186,7 @@
         </w:rPr>
         <w:t>з курсу «</w:t>
       </w:r>
+      <w:proofErr w:type="spellStart"/>
       <w:r>
         <w:rPr>
           <w:rStyle w:val="a3"/>
@@ -198,6 +197,7 @@
         </w:rPr>
         <w:t>Проектування</w:t>
       </w:r>
+      <w:proofErr w:type="spellEnd"/>
       <w:r>
         <w:rPr>
           <w:rStyle w:val="a3"/>
@@ -355,6 +355,7 @@
           <w:szCs w:val="32"/>
         </w:rPr>
       </w:pPr>
+      <w:proofErr w:type="spellStart"/>
       <w:r>
         <w:rPr>
           <w:rStyle w:val="a3"/>
@@ -362,7 +363,17 @@
           <w:sz w:val="32"/>
           <w:szCs w:val="32"/>
         </w:rPr>
-        <w:t>Виконав:</w:t>
+        <w:t>Виконав</w:t>
+      </w:r>
+      <w:proofErr w:type="spellEnd"/>
+      <w:r>
+        <w:rPr>
+          <w:rStyle w:val="a3"/>
+          <w:rFonts w:ascii="Times New Roman" w:hAnsi="Times New Roman" w:cs="Times New Roman"/>
+          <w:sz w:val="32"/>
+          <w:szCs w:val="32"/>
+        </w:rPr>
+        <w:t>:</w:t>
       </w:r>
     </w:p>
     <w:p>
@@ -425,6 +436,7 @@
         </w:rPr>
         <w:t xml:space="preserve">  </w:t>
       </w:r>
+      <w:proofErr w:type="spellStart"/>
       <w:r>
         <w:rPr>
           <w:rStyle w:val="a3"/>
@@ -432,7 +444,17 @@
           <w:sz w:val="32"/>
           <w:szCs w:val="32"/>
         </w:rPr>
-        <w:t>групи ДА-51</w:t>
+        <w:t>групи</w:t>
+      </w:r>
+      <w:proofErr w:type="spellEnd"/>
+      <w:r>
+        <w:rPr>
+          <w:rStyle w:val="a3"/>
+          <w:rFonts w:ascii="Times New Roman" w:hAnsi="Times New Roman" w:cs="Times New Roman"/>
+          <w:sz w:val="32"/>
+          <w:szCs w:val="32"/>
+        </w:rPr>
+        <w:t xml:space="preserve"> ДА-51</w:t>
       </w:r>
     </w:p>
     <w:p>
@@ -535,14 +557,25 @@
           <w:lang w:val="en-US"/>
         </w:rPr>
       </w:pPr>
-      <w:r>
-        <w:rPr>
-          <w:rStyle w:val="a3"/>
-          <w:rFonts w:ascii="Times New Roman" w:hAnsi="Times New Roman" w:cs="Times New Roman"/>
-          <w:sz w:val="28"/>
-          <w:szCs w:val="28"/>
-        </w:rPr>
-        <w:t>Київ – 2018</w:t>
+      <w:proofErr w:type="spellStart"/>
+      <w:r>
+        <w:rPr>
+          <w:rStyle w:val="a3"/>
+          <w:rFonts w:ascii="Times New Roman" w:hAnsi="Times New Roman" w:cs="Times New Roman"/>
+          <w:sz w:val="28"/>
+          <w:szCs w:val="28"/>
+        </w:rPr>
+        <w:t>Київ</w:t>
+      </w:r>
+      <w:proofErr w:type="spellEnd"/>
+      <w:r>
+        <w:rPr>
+          <w:rStyle w:val="a3"/>
+          <w:rFonts w:ascii="Times New Roman" w:hAnsi="Times New Roman" w:cs="Times New Roman"/>
+          <w:sz w:val="28"/>
+          <w:szCs w:val="28"/>
+        </w:rPr>
+        <w:t xml:space="preserve"> – 2018</w:t>
       </w:r>
     </w:p>
     <w:p>
@@ -570,7 +603,27 @@
           <w:lang w:val="uk-UA"/>
         </w:rPr>
         <w:lastRenderedPageBreak/>
-        <w:t>Мета роботи: за допомогою системи контролю версій завантажити коди програми у репозіторій. Відтворити типовий цикл розробки програмного забезпечення з використанням системи контролю версій.</w:t>
+        <w:t xml:space="preserve">Мета роботи: за допомогою системи контролю версій завантажити коди програми у </w:t>
+      </w:r>
+      <w:proofErr w:type="spellStart"/>
+      <w:r>
+        <w:rPr>
+          <w:rFonts w:ascii="Times New Roman" w:hAnsi="Times New Roman" w:cs="Times New Roman"/>
+          <w:sz w:val="28"/>
+          <w:szCs w:val="28"/>
+          <w:lang w:val="uk-UA"/>
+        </w:rPr>
+        <w:t>репозіторій</w:t>
+      </w:r>
+      <w:proofErr w:type="spellEnd"/>
+      <w:r>
+        <w:rPr>
+          <w:rFonts w:ascii="Times New Roman" w:hAnsi="Times New Roman" w:cs="Times New Roman"/>
+          <w:sz w:val="28"/>
+          <w:szCs w:val="28"/>
+          <w:lang w:val="uk-UA"/>
+        </w:rPr>
+        <w:t>. Відтворити типовий цикл розробки програмного забезпечення з використанням системи контролю версій.</w:t>
       </w:r>
     </w:p>
     <w:p>
@@ -624,7 +677,67 @@
           <w:szCs w:val="28"/>
           <w:lang w:val="uk-UA"/>
         </w:rPr>
-        <w:t>Обрати безкоштовну систему репозиторія для системи контролю версіями, наприклад projectlocker, або інш.</w:t>
+        <w:t xml:space="preserve">Обрати безкоштовну систему </w:t>
+      </w:r>
+      <w:proofErr w:type="spellStart"/>
+      <w:r>
+        <w:rPr>
+          <w:rFonts w:ascii="Times New Roman" w:hAnsi="Times New Roman" w:cs="Times New Roman"/>
+          <w:sz w:val="28"/>
+          <w:szCs w:val="28"/>
+          <w:lang w:val="uk-UA"/>
+        </w:rPr>
+        <w:t>репозиторія</w:t>
+      </w:r>
+      <w:proofErr w:type="spellEnd"/>
+      <w:r>
+        <w:rPr>
+          <w:rFonts w:ascii="Times New Roman" w:hAnsi="Times New Roman" w:cs="Times New Roman"/>
+          <w:sz w:val="28"/>
+          <w:szCs w:val="28"/>
+          <w:lang w:val="uk-UA"/>
+        </w:rPr>
+        <w:t xml:space="preserve"> для системи контролю версіями, наприклад </w:t>
+      </w:r>
+      <w:proofErr w:type="spellStart"/>
+      <w:r>
+        <w:rPr>
+          <w:rFonts w:ascii="Times New Roman" w:hAnsi="Times New Roman" w:cs="Times New Roman"/>
+          <w:sz w:val="28"/>
+          <w:szCs w:val="28"/>
+          <w:lang w:val="uk-UA"/>
+        </w:rPr>
+        <w:t>projectlocker</w:t>
+      </w:r>
+      <w:proofErr w:type="spellEnd"/>
+      <w:r>
+        <w:rPr>
+          <w:rFonts w:ascii="Times New Roman" w:hAnsi="Times New Roman" w:cs="Times New Roman"/>
+          <w:sz w:val="28"/>
+          <w:szCs w:val="28"/>
+          <w:lang w:val="uk-UA"/>
+        </w:rPr>
+        <w:t xml:space="preserve">, або </w:t>
+      </w:r>
+      <w:proofErr w:type="spellStart"/>
+      <w:r>
+        <w:rPr>
+          <w:rFonts w:ascii="Times New Roman" w:hAnsi="Times New Roman" w:cs="Times New Roman"/>
+          <w:sz w:val="28"/>
+          <w:szCs w:val="28"/>
+          <w:lang w:val="uk-UA"/>
+        </w:rPr>
+        <w:t>інш</w:t>
+      </w:r>
+      <w:proofErr w:type="spellEnd"/>
+      <w:r>
+        <w:rPr>
+          <w:rFonts w:ascii="Times New Roman" w:hAnsi="Times New Roman" w:cs="Times New Roman"/>
+          <w:sz w:val="28"/>
+          <w:szCs w:val="28"/>
+          <w:lang w:val="uk-UA"/>
+        </w:rPr>
+        <w:t>.</w:t>
       </w:r>
     </w:p>
     <w:p>
@@ -651,7 +764,27 @@
           <w:szCs w:val="28"/>
           <w:lang w:val="uk-UA"/>
         </w:rPr>
-        <w:t xml:space="preserve">Встановити клієнтське безкоштовне програмне забезпечення для роботи с системою контролю версій (GIT, SVN clients). </w:t>
+        <w:t xml:space="preserve">Встановити клієнтське безкоштовне програмне забезпечення для роботи с системою контролю версій (GIT, SVN </w:t>
+      </w:r>
+      <w:proofErr w:type="spellStart"/>
+      <w:r>
+        <w:rPr>
+          <w:rFonts w:ascii="Times New Roman" w:hAnsi="Times New Roman" w:cs="Times New Roman"/>
+          <w:sz w:val="28"/>
+          <w:szCs w:val="28"/>
+          <w:lang w:val="uk-UA"/>
+        </w:rPr>
+        <w:t>clients</w:t>
+      </w:r>
+      <w:proofErr w:type="spellEnd"/>
+      <w:r>
+        <w:rPr>
+          <w:rFonts w:ascii="Times New Roman" w:hAnsi="Times New Roman" w:cs="Times New Roman"/>
+          <w:sz w:val="28"/>
+          <w:szCs w:val="28"/>
+          <w:lang w:val="uk-UA"/>
+        </w:rPr>
+        <w:t xml:space="preserve">). </w:t>
       </w:r>
     </w:p>
     <w:p>
@@ -725,6 +858,7 @@
           <w:lang w:val="en-US"/>
         </w:rPr>
       </w:pPr>
+      <w:proofErr w:type="spellStart"/>
       <w:r>
         <w:rPr>
           <w:rStyle w:val="a3"/>
@@ -734,7 +868,43 @@
           <w:szCs w:val="28"/>
           <w:lang w:val="en-US"/>
         </w:rPr>
-        <w:t>Результати роботи:</w:t>
+        <w:t>Результати</w:t>
+      </w:r>
+      <w:proofErr w:type="spellEnd"/>
+      <w:r>
+        <w:rPr>
+          <w:rStyle w:val="a3"/>
+          <w:rFonts w:ascii="Times New Roman" w:hAnsi="Times New Roman" w:cs="Times New Roman"/>
+          <w:i w:val="0"/>
+          <w:sz w:val="28"/>
+          <w:szCs w:val="28"/>
+          <w:lang w:val="en-US"/>
+        </w:rPr>
+        <w:t xml:space="preserve"> </w:t>
+      </w:r>
+      <w:proofErr w:type="spellStart"/>
+      <w:r>
+        <w:rPr>
+          <w:rStyle w:val="a3"/>
+          <w:rFonts w:ascii="Times New Roman" w:hAnsi="Times New Roman" w:cs="Times New Roman"/>
+          <w:i w:val="0"/>
+          <w:sz w:val="28"/>
+          <w:szCs w:val="28"/>
+          <w:lang w:val="en-US"/>
+        </w:rPr>
+        <w:t>роботи</w:t>
+      </w:r>
+      <w:proofErr w:type="spellEnd"/>
+      <w:r>
+        <w:rPr>
+          <w:rStyle w:val="a3"/>
+          <w:rFonts w:ascii="Times New Roman" w:hAnsi="Times New Roman" w:cs="Times New Roman"/>
+          <w:i w:val="0"/>
+          <w:sz w:val="28"/>
+          <w:szCs w:val="28"/>
+          <w:lang w:val="en-US"/>
+        </w:rPr>
+        <w:t>:</w:t>
       </w:r>
     </w:p>
     <w:p>
@@ -827,8 +997,21 @@
           <w:szCs w:val="28"/>
           <w:lang w:val="uk-UA"/>
         </w:rPr>
-        <w:t>Створення локального репозиторію</w:t>
-      </w:r>
+        <w:t xml:space="preserve">Створення локального </w:t>
+      </w:r>
+      <w:proofErr w:type="spellStart"/>
+      <w:r>
+        <w:rPr>
+          <w:rStyle w:val="a3"/>
+          <w:rFonts w:ascii="Times New Roman" w:hAnsi="Times New Roman" w:cs="Times New Roman"/>
+          <w:i w:val="0"/>
+          <w:sz w:val="28"/>
+          <w:szCs w:val="28"/>
+          <w:lang w:val="uk-UA"/>
+        </w:rPr>
+        <w:t>репозиторію</w:t>
+      </w:r>
+      <w:proofErr w:type="spellEnd"/>
     </w:p>
     <w:p>
       <w:pPr>
@@ -854,8 +1037,8 @@
         <w:lastRenderedPageBreak/>
         <w:drawing>
           <wp:inline distT="0" distB="0" distL="0" distR="0">
-            <wp:extent cx="5940425" cy="5245367"/>
-            <wp:effectExtent l="19050" t="0" r="3175" b="0"/>
+            <wp:extent cx="5067300" cy="4474401"/>
+            <wp:effectExtent l="19050" t="0" r="0" b="0"/>
             <wp:docPr id="4" name="Рисунок 4"/>
             <wp:cNvGraphicFramePr>
               <a:graphicFrameLocks xmlns:a="http://schemas.openxmlformats.org/drawingml/2006/main" noChangeAspect="1"/>
@@ -879,7 +1062,7 @@
                   <pic:spPr bwMode="auto">
                     <a:xfrm>
                       <a:off x="0" y="0"/>
-                      <a:ext cx="5940425" cy="5245367"/>
+                      <a:ext cx="5067637" cy="4474699"/>
                     </a:xfrm>
                     <a:prstGeom prst="rect">
                       <a:avLst/>
@@ -921,8 +1104,21 @@
           <w:szCs w:val="28"/>
           <w:lang w:val="uk-UA"/>
         </w:rPr>
-        <w:t>Підключення віддаленого репозиторію</w:t>
-      </w:r>
+        <w:t xml:space="preserve">Підключення віддаленого </w:t>
+      </w:r>
+      <w:proofErr w:type="spellStart"/>
+      <w:r>
+        <w:rPr>
+          <w:rStyle w:val="a3"/>
+          <w:rFonts w:ascii="Times New Roman" w:hAnsi="Times New Roman" w:cs="Times New Roman"/>
+          <w:i w:val="0"/>
+          <w:sz w:val="28"/>
+          <w:szCs w:val="28"/>
+          <w:lang w:val="uk-UA"/>
+        </w:rPr>
+        <w:t>репозиторію</w:t>
+      </w:r>
+      <w:proofErr w:type="spellEnd"/>
     </w:p>
     <w:p>
       <w:pPr>
@@ -945,12 +1141,11 @@
           <w:sz w:val="28"/>
           <w:szCs w:val="28"/>
         </w:rPr>
-        <w:lastRenderedPageBreak/>
         <w:drawing>
           <wp:inline distT="0" distB="0" distL="0" distR="0">
-            <wp:extent cx="5934075" cy="6924675"/>
-            <wp:effectExtent l="19050" t="0" r="9525" b="0"/>
-            <wp:docPr id="7" name="Рисунок 7"/>
+            <wp:extent cx="5048250" cy="3568830"/>
+            <wp:effectExtent l="19050" t="0" r="0" b="0"/>
+            <wp:docPr id="19" name="Рисунок 19"/>
             <wp:cNvGraphicFramePr>
               <a:graphicFrameLocks xmlns:a="http://schemas.openxmlformats.org/drawingml/2006/main" noChangeAspect="1"/>
             </wp:cNvGraphicFramePr>
@@ -958,7 +1153,7 @@
               <a:graphicData uri="http://schemas.openxmlformats.org/drawingml/2006/picture">
                 <pic:pic xmlns:pic="http://schemas.openxmlformats.org/drawingml/2006/picture">
                   <pic:nvPicPr>
-                    <pic:cNvPr id="0" name="Picture 7"/>
+                    <pic:cNvPr id="0" name="Picture 19"/>
                     <pic:cNvPicPr>
                       <a:picLocks noChangeAspect="1" noChangeArrowheads="1"/>
                     </pic:cNvPicPr>
@@ -973,7 +1168,7 @@
                   <pic:spPr bwMode="auto">
                     <a:xfrm>
                       <a:off x="0" y="0"/>
-                      <a:ext cx="5934075" cy="6924675"/>
+                      <a:ext cx="5054044" cy="3572926"/>
                     </a:xfrm>
                     <a:prstGeom prst="rect">
                       <a:avLst/>
@@ -1015,7 +1210,18 @@
           <w:szCs w:val="28"/>
           <w:lang w:val="uk-UA"/>
         </w:rPr>
-        <w:t xml:space="preserve">Створення гілок </w:t>
+        <w:t xml:space="preserve">Створення </w:t>
+      </w:r>
+      <w:r>
+        <w:rPr>
+          <w:rStyle w:val="a3"/>
+          <w:rFonts w:ascii="Times New Roman" w:hAnsi="Times New Roman" w:cs="Times New Roman"/>
+          <w:i w:val="0"/>
+          <w:sz w:val="28"/>
+          <w:szCs w:val="28"/>
+          <w:lang w:val="uk-UA"/>
+        </w:rPr>
+        <w:t xml:space="preserve">гілки </w:t>
       </w:r>
       <w:r>
         <w:rPr>
@@ -1026,7 +1232,7 @@
           <w:szCs w:val="28"/>
           <w:lang w:val="en-US"/>
         </w:rPr>
-        <w:t>dev i test</w:t>
+        <w:t>dev</w:t>
       </w:r>
     </w:p>
     <w:p>
@@ -1120,7 +1326,489 @@
           <w:szCs w:val="28"/>
           <w:lang w:val="uk-UA"/>
         </w:rPr>
-        <w:t>Посилання змін з локального до глобального репозиторію</w:t>
+        <w:t xml:space="preserve">Посилання змін з локального до глобального </w:t>
+      </w:r>
+      <w:proofErr w:type="spellStart"/>
+      <w:r>
+        <w:rPr>
+          <w:rStyle w:val="a3"/>
+          <w:rFonts w:ascii="Times New Roman" w:hAnsi="Times New Roman" w:cs="Times New Roman"/>
+          <w:i w:val="0"/>
+          <w:sz w:val="28"/>
+          <w:szCs w:val="28"/>
+          <w:lang w:val="uk-UA"/>
+        </w:rPr>
+        <w:t>репозиторію</w:t>
+      </w:r>
+      <w:proofErr w:type="spellEnd"/>
+    </w:p>
+    <w:p>
+      <w:pPr>
+        <w:pStyle w:val="a6"/>
+        <w:numPr>
+          <w:ilvl w:val="0"/>
+          <w:numId w:val="15"/>
+        </w:numPr>
+        <w:jc w:val="both"/>
+        <w:rPr>
+          <w:rStyle w:val="a3"/>
+          <w:rFonts w:ascii="Times New Roman" w:hAnsi="Times New Roman" w:cs="Times New Roman"/>
+          <w:i w:val="0"/>
+          <w:sz w:val="28"/>
+          <w:szCs w:val="28"/>
+          <w:lang w:val="uk-UA"/>
+        </w:rPr>
+      </w:pPr>
+      <w:r>
+        <w:rPr>
+          <w:rStyle w:val="a3"/>
+          <w:rFonts w:ascii="Times New Roman" w:hAnsi="Times New Roman" w:cs="Times New Roman"/>
+          <w:i w:val="0"/>
+          <w:sz w:val="28"/>
+          <w:szCs w:val="28"/>
+          <w:lang w:val="uk-UA"/>
+        </w:rPr>
+        <w:t xml:space="preserve">Правило користування </w:t>
+      </w:r>
+      <w:proofErr w:type="spellStart"/>
+      <w:r>
+        <w:rPr>
+          <w:rStyle w:val="a3"/>
+          <w:rFonts w:ascii="Times New Roman" w:hAnsi="Times New Roman" w:cs="Times New Roman"/>
+          <w:i w:val="0"/>
+          <w:sz w:val="28"/>
+          <w:szCs w:val="28"/>
+          <w:lang w:val="uk-UA"/>
+        </w:rPr>
+        <w:t>репозиторієм</w:t>
+      </w:r>
+      <w:proofErr w:type="spellEnd"/>
+      <w:r>
+        <w:rPr>
+          <w:rStyle w:val="a3"/>
+          <w:rFonts w:ascii="Times New Roman" w:hAnsi="Times New Roman" w:cs="Times New Roman"/>
+          <w:i w:val="0"/>
+          <w:sz w:val="28"/>
+          <w:szCs w:val="28"/>
+          <w:lang w:val="uk-UA"/>
+        </w:rPr>
+        <w:t xml:space="preserve"> проекту:</w:t>
+      </w:r>
+    </w:p>
+    <w:p>
+      <w:pPr>
+        <w:pStyle w:val="a6"/>
+        <w:numPr>
+          <w:ilvl w:val="1"/>
+          <w:numId w:val="15"/>
+        </w:numPr>
+        <w:jc w:val="both"/>
+        <w:rPr>
+          <w:rStyle w:val="a3"/>
+          <w:rFonts w:ascii="Times New Roman" w:hAnsi="Times New Roman" w:cs="Times New Roman"/>
+          <w:i w:val="0"/>
+          <w:sz w:val="28"/>
+          <w:szCs w:val="28"/>
+          <w:lang w:val="uk-UA"/>
+        </w:rPr>
+      </w:pPr>
+      <w:r>
+        <w:rPr>
+          <w:rStyle w:val="a3"/>
+          <w:rFonts w:ascii="Times New Roman" w:hAnsi="Times New Roman" w:cs="Times New Roman"/>
+          <w:i w:val="0"/>
+          <w:sz w:val="28"/>
+          <w:szCs w:val="28"/>
+          <w:lang w:val="uk-UA"/>
+        </w:rPr>
+        <w:t xml:space="preserve"> Для розробки інформаційної системи було обрано модель </w:t>
+      </w:r>
+      <w:r>
+        <w:rPr>
+          <w:rStyle w:val="a3"/>
+          <w:rFonts w:ascii="Times New Roman" w:hAnsi="Times New Roman" w:cs="Times New Roman"/>
+          <w:i w:val="0"/>
+          <w:sz w:val="28"/>
+          <w:szCs w:val="28"/>
+          <w:lang w:val="uk-UA"/>
+        </w:rPr>
+        <w:t xml:space="preserve">розгалуження </w:t>
+      </w:r>
+      <w:r>
+        <w:rPr>
+          <w:rStyle w:val="a3"/>
+          <w:rFonts w:ascii="Times New Roman" w:hAnsi="Times New Roman" w:cs="Times New Roman"/>
+          <w:i w:val="0"/>
+          <w:sz w:val="28"/>
+          <w:szCs w:val="28"/>
+          <w:lang w:val="en-US"/>
+        </w:rPr>
+        <w:t>Issue</w:t>
+      </w:r>
+      <w:r>
+        <w:rPr>
+          <w:rStyle w:val="a3"/>
+          <w:rFonts w:ascii="Times New Roman" w:hAnsi="Times New Roman" w:cs="Times New Roman"/>
+          <w:i w:val="0"/>
+          <w:sz w:val="28"/>
+          <w:szCs w:val="28"/>
+          <w:lang w:val="uk-UA"/>
+        </w:rPr>
+        <w:t xml:space="preserve"> </w:t>
+      </w:r>
+      <w:r>
+        <w:rPr>
+          <w:rStyle w:val="a3"/>
+          <w:rFonts w:ascii="Times New Roman" w:hAnsi="Times New Roman" w:cs="Times New Roman"/>
+          <w:i w:val="0"/>
+          <w:sz w:val="28"/>
+          <w:szCs w:val="28"/>
+          <w:lang w:val="en-US"/>
+        </w:rPr>
+        <w:t>Branch</w:t>
+      </w:r>
+      <w:r>
+        <w:rPr>
+          <w:rStyle w:val="a3"/>
+          <w:rFonts w:ascii="Times New Roman" w:hAnsi="Times New Roman" w:cs="Times New Roman"/>
+          <w:i w:val="0"/>
+          <w:sz w:val="28"/>
+          <w:szCs w:val="28"/>
+          <w:lang w:val="uk-UA"/>
+        </w:rPr>
+        <w:t xml:space="preserve"> </w:t>
+      </w:r>
+      <w:r>
+        <w:rPr>
+          <w:rStyle w:val="a3"/>
+          <w:rFonts w:ascii="Times New Roman" w:hAnsi="Times New Roman" w:cs="Times New Roman"/>
+          <w:i w:val="0"/>
+          <w:sz w:val="28"/>
+          <w:szCs w:val="28"/>
+          <w:lang w:val="en-US"/>
+        </w:rPr>
+        <w:t>Workflow</w:t>
+      </w:r>
+      <w:r>
+        <w:rPr>
+          <w:rStyle w:val="a3"/>
+          <w:rFonts w:ascii="Times New Roman" w:hAnsi="Times New Roman" w:cs="Times New Roman"/>
+          <w:i w:val="0"/>
+          <w:sz w:val="28"/>
+          <w:szCs w:val="28"/>
+          <w:lang w:val="uk-UA"/>
+        </w:rPr>
+        <w:t>.</w:t>
+      </w:r>
+    </w:p>
+    <w:p>
+      <w:pPr>
+        <w:pStyle w:val="a6"/>
+        <w:numPr>
+          <w:ilvl w:val="1"/>
+          <w:numId w:val="15"/>
+        </w:numPr>
+        <w:jc w:val="both"/>
+        <w:rPr>
+          <w:rStyle w:val="a3"/>
+          <w:rFonts w:ascii="Times New Roman" w:hAnsi="Times New Roman" w:cs="Times New Roman"/>
+          <w:i w:val="0"/>
+          <w:sz w:val="28"/>
+          <w:szCs w:val="28"/>
+          <w:lang w:val="uk-UA"/>
+        </w:rPr>
+      </w:pPr>
+      <w:r>
+        <w:rPr>
+          <w:rStyle w:val="a3"/>
+          <w:rFonts w:ascii="Times New Roman" w:hAnsi="Times New Roman" w:cs="Times New Roman"/>
+          <w:i w:val="0"/>
+          <w:sz w:val="28"/>
+          <w:szCs w:val="28"/>
+          <w:lang w:val="uk-UA"/>
+        </w:rPr>
+        <w:t xml:space="preserve"> Для кожної нової задачі розробник створює нову гілку під назвою, яка відповідає назві </w:t>
+      </w:r>
+      <w:proofErr w:type="spellStart"/>
+      <w:r>
+        <w:rPr>
+          <w:rStyle w:val="a3"/>
+          <w:rFonts w:ascii="Times New Roman" w:hAnsi="Times New Roman" w:cs="Times New Roman"/>
+          <w:i w:val="0"/>
+          <w:sz w:val="28"/>
+          <w:szCs w:val="28"/>
+          <w:lang w:val="uk-UA"/>
+        </w:rPr>
+        <w:t>тікета</w:t>
+      </w:r>
+      <w:proofErr w:type="spellEnd"/>
+      <w:r>
+        <w:rPr>
+          <w:rStyle w:val="a3"/>
+          <w:rFonts w:ascii="Times New Roman" w:hAnsi="Times New Roman" w:cs="Times New Roman"/>
+          <w:i w:val="0"/>
+          <w:sz w:val="28"/>
+          <w:szCs w:val="28"/>
+          <w:lang w:val="uk-UA"/>
+        </w:rPr>
+        <w:t xml:space="preserve"> у системі проектного </w:t>
+      </w:r>
+      <w:proofErr w:type="spellStart"/>
+      <w:r>
+        <w:rPr>
+          <w:rStyle w:val="a3"/>
+          <w:rFonts w:ascii="Times New Roman" w:hAnsi="Times New Roman" w:cs="Times New Roman"/>
+          <w:i w:val="0"/>
+          <w:sz w:val="28"/>
+          <w:szCs w:val="28"/>
+          <w:lang w:val="uk-UA"/>
+        </w:rPr>
+        <w:t>трекінгу</w:t>
+      </w:r>
+      <w:proofErr w:type="spellEnd"/>
+      <w:r>
+        <w:rPr>
+          <w:rStyle w:val="a3"/>
+          <w:rFonts w:ascii="Times New Roman" w:hAnsi="Times New Roman" w:cs="Times New Roman"/>
+          <w:i w:val="0"/>
+          <w:sz w:val="28"/>
+          <w:szCs w:val="28"/>
+          <w:lang w:val="uk-UA"/>
+        </w:rPr>
+        <w:t xml:space="preserve">. </w:t>
+      </w:r>
+      <w:r>
+        <w:rPr>
+          <w:rStyle w:val="a3"/>
+          <w:rFonts w:ascii="Times New Roman" w:hAnsi="Times New Roman" w:cs="Times New Roman"/>
+          <w:i w:val="0"/>
+          <w:sz w:val="28"/>
+          <w:szCs w:val="28"/>
+          <w:lang w:val="uk-UA"/>
+        </w:rPr>
+        <w:t xml:space="preserve">Гілка створюється від останнього </w:t>
+      </w:r>
+      <w:proofErr w:type="spellStart"/>
+      <w:r>
+        <w:rPr>
+          <w:rStyle w:val="a3"/>
+          <w:rFonts w:ascii="Times New Roman" w:hAnsi="Times New Roman" w:cs="Times New Roman"/>
+          <w:i w:val="0"/>
+          <w:sz w:val="28"/>
+          <w:szCs w:val="28"/>
+          <w:lang w:val="uk-UA"/>
+        </w:rPr>
+        <w:t>комміту</w:t>
+      </w:r>
+      <w:proofErr w:type="spellEnd"/>
+      <w:r>
+        <w:rPr>
+          <w:rStyle w:val="a3"/>
+          <w:rFonts w:ascii="Times New Roman" w:hAnsi="Times New Roman" w:cs="Times New Roman"/>
+          <w:i w:val="0"/>
+          <w:sz w:val="28"/>
+          <w:szCs w:val="28"/>
+          <w:lang w:val="uk-UA"/>
+        </w:rPr>
+        <w:t xml:space="preserve"> гілки </w:t>
+      </w:r>
+      <w:r>
+        <w:rPr>
+          <w:rStyle w:val="a3"/>
+          <w:rFonts w:ascii="Times New Roman" w:hAnsi="Times New Roman" w:cs="Times New Roman"/>
+          <w:i w:val="0"/>
+          <w:sz w:val="28"/>
+          <w:szCs w:val="28"/>
+          <w:lang w:val="en-US"/>
+        </w:rPr>
+        <w:t>master</w:t>
+      </w:r>
+      <w:r>
+        <w:rPr>
+          <w:rStyle w:val="a3"/>
+          <w:rFonts w:ascii="Times New Roman" w:hAnsi="Times New Roman" w:cs="Times New Roman"/>
+          <w:i w:val="0"/>
+          <w:sz w:val="28"/>
+          <w:szCs w:val="28"/>
+          <w:lang w:val="uk-UA"/>
+        </w:rPr>
+        <w:t xml:space="preserve">. </w:t>
+      </w:r>
+      <w:r>
+        <w:rPr>
+          <w:rStyle w:val="a3"/>
+          <w:rFonts w:ascii="Times New Roman" w:hAnsi="Times New Roman" w:cs="Times New Roman"/>
+          <w:i w:val="0"/>
+          <w:sz w:val="28"/>
+          <w:szCs w:val="28"/>
+          <w:lang w:val="uk-UA"/>
+        </w:rPr>
+        <w:t>Для кожної задачі створюється своя гілка, і кожна гілка відводиться лише під одне завдання.</w:t>
+      </w:r>
+    </w:p>
+    <w:p>
+      <w:pPr>
+        <w:pStyle w:val="a6"/>
+        <w:numPr>
+          <w:ilvl w:val="1"/>
+          <w:numId w:val="15"/>
+        </w:numPr>
+        <w:jc w:val="both"/>
+        <w:rPr>
+          <w:rStyle w:val="a3"/>
+          <w:rFonts w:ascii="Times New Roman" w:hAnsi="Times New Roman" w:cs="Times New Roman"/>
+          <w:i w:val="0"/>
+          <w:sz w:val="28"/>
+          <w:szCs w:val="28"/>
+          <w:lang w:val="uk-UA"/>
+        </w:rPr>
+      </w:pPr>
+      <w:r>
+        <w:rPr>
+          <w:rStyle w:val="a3"/>
+          <w:rFonts w:ascii="Times New Roman" w:hAnsi="Times New Roman" w:cs="Times New Roman"/>
+          <w:i w:val="0"/>
+          <w:sz w:val="28"/>
+          <w:szCs w:val="28"/>
+          <w:lang w:val="uk-UA"/>
+        </w:rPr>
+        <w:t xml:space="preserve"> </w:t>
+      </w:r>
+      <w:r>
+        <w:rPr>
+          <w:rStyle w:val="a3"/>
+          <w:rFonts w:ascii="Times New Roman" w:hAnsi="Times New Roman" w:cs="Times New Roman"/>
+          <w:i w:val="0"/>
+          <w:sz w:val="28"/>
+          <w:szCs w:val="28"/>
+          <w:lang w:val="uk-UA"/>
+        </w:rPr>
+        <w:t xml:space="preserve">Коли задача виконана, розробник зливає гілку задачі в dev-гілку. </w:t>
+      </w:r>
+    </w:p>
+    <w:p>
+      <w:pPr>
+        <w:pStyle w:val="a6"/>
+        <w:numPr>
+          <w:ilvl w:val="1"/>
+          <w:numId w:val="15"/>
+        </w:numPr>
+        <w:jc w:val="both"/>
+        <w:rPr>
+          <w:rStyle w:val="a3"/>
+          <w:rFonts w:ascii="Times New Roman" w:hAnsi="Times New Roman" w:cs="Times New Roman"/>
+          <w:i w:val="0"/>
+          <w:sz w:val="28"/>
+          <w:szCs w:val="28"/>
+          <w:lang w:val="uk-UA"/>
+        </w:rPr>
+      </w:pPr>
+      <w:r>
+        <w:rPr>
+          <w:rStyle w:val="a3"/>
+          <w:rFonts w:ascii="Times New Roman" w:hAnsi="Times New Roman" w:cs="Times New Roman"/>
+          <w:i w:val="0"/>
+          <w:sz w:val="28"/>
+          <w:szCs w:val="28"/>
+          <w:lang w:val="uk-UA"/>
+        </w:rPr>
+        <w:t xml:space="preserve"> Після того, як задача була успішно протестована у dev-гілці, вона заливається розробником у </w:t>
+      </w:r>
+      <w:r>
+        <w:rPr>
+          <w:rStyle w:val="a3"/>
+          <w:rFonts w:ascii="Times New Roman" w:hAnsi="Times New Roman" w:cs="Times New Roman"/>
+          <w:i w:val="0"/>
+          <w:sz w:val="28"/>
+          <w:szCs w:val="28"/>
+          <w:lang w:val="en-US"/>
+        </w:rPr>
+        <w:t>master</w:t>
+      </w:r>
+      <w:r>
+        <w:rPr>
+          <w:rStyle w:val="a3"/>
+          <w:rFonts w:ascii="Times New Roman" w:hAnsi="Times New Roman" w:cs="Times New Roman"/>
+          <w:i w:val="0"/>
+          <w:sz w:val="28"/>
+          <w:szCs w:val="28"/>
+        </w:rPr>
+        <w:t>-</w:t>
+      </w:r>
+      <w:r>
+        <w:rPr>
+          <w:rStyle w:val="a3"/>
+          <w:rFonts w:ascii="Times New Roman" w:hAnsi="Times New Roman" w:cs="Times New Roman"/>
+          <w:i w:val="0"/>
+          <w:sz w:val="28"/>
+          <w:szCs w:val="28"/>
+          <w:lang w:val="uk-UA"/>
+        </w:rPr>
+        <w:t>гілку</w:t>
+      </w:r>
+      <w:r>
+        <w:rPr>
+          <w:rStyle w:val="a3"/>
+          <w:rFonts w:ascii="Times New Roman" w:hAnsi="Times New Roman" w:cs="Times New Roman"/>
+          <w:i w:val="0"/>
+          <w:sz w:val="28"/>
+          <w:szCs w:val="28"/>
+        </w:rPr>
+        <w:t>.</w:t>
+      </w:r>
+    </w:p>
+    <w:p>
+      <w:pPr>
+        <w:pStyle w:val="a6"/>
+        <w:numPr>
+          <w:ilvl w:val="1"/>
+          <w:numId w:val="15"/>
+        </w:numPr>
+        <w:jc w:val="both"/>
+        <w:rPr>
+          <w:rStyle w:val="a3"/>
+          <w:rFonts w:ascii="Times New Roman" w:hAnsi="Times New Roman" w:cs="Times New Roman"/>
+          <w:i w:val="0"/>
+          <w:sz w:val="28"/>
+          <w:szCs w:val="28"/>
+          <w:lang w:val="uk-UA"/>
+        </w:rPr>
+      </w:pPr>
+      <w:r>
+        <w:rPr>
+          <w:rStyle w:val="a3"/>
+          <w:rFonts w:ascii="Times New Roman" w:hAnsi="Times New Roman" w:cs="Times New Roman"/>
+          <w:i w:val="0"/>
+          <w:sz w:val="28"/>
+          <w:szCs w:val="28"/>
+          <w:lang w:val="uk-UA"/>
+        </w:rPr>
+        <w:lastRenderedPageBreak/>
+        <w:t xml:space="preserve">У випадку виникнення конфліктів злиття, які не вдається вирішити самому, потрібно звернутися до іншого розробника, відповідального за </w:t>
+      </w:r>
+      <w:proofErr w:type="spellStart"/>
+      <w:r>
+        <w:rPr>
+          <w:rStyle w:val="a3"/>
+          <w:rFonts w:ascii="Times New Roman" w:hAnsi="Times New Roman" w:cs="Times New Roman"/>
+          <w:i w:val="0"/>
+          <w:sz w:val="28"/>
+          <w:szCs w:val="28"/>
+          <w:lang w:val="uk-UA"/>
+        </w:rPr>
+        <w:t>коміти</w:t>
+      </w:r>
+      <w:proofErr w:type="spellEnd"/>
+      <w:r>
+        <w:rPr>
+          <w:rStyle w:val="a3"/>
+          <w:rFonts w:ascii="Times New Roman" w:hAnsi="Times New Roman" w:cs="Times New Roman"/>
+          <w:i w:val="0"/>
+          <w:sz w:val="28"/>
+          <w:szCs w:val="28"/>
+          <w:lang w:val="uk-UA"/>
+        </w:rPr>
+        <w:t xml:space="preserve">, що конфліктують. </w:t>
       </w:r>
     </w:p>
     <w:p>
@@ -1132,31 +1820,30 @@
           <w:i w:val="0"/>
           <w:sz w:val="28"/>
           <w:szCs w:val="28"/>
-        </w:rPr>
-      </w:pPr>
-    </w:p>
-    <w:p>
-      <w:pPr>
-        <w:jc w:val="center"/>
-        <w:rPr>
-          <w:rStyle w:val="a3"/>
-          <w:rFonts w:ascii="Times New Roman" w:hAnsi="Times New Roman" w:cs="Times New Roman"/>
-          <w:i w:val="0"/>
-          <w:sz w:val="28"/>
-          <w:szCs w:val="28"/>
-          <w:lang w:val="uk-UA"/>
-        </w:rPr>
-      </w:pPr>
-      <w:r>
-        <w:rPr>
-          <w:rStyle w:val="a3"/>
-          <w:rFonts w:ascii="Times New Roman" w:hAnsi="Times New Roman" w:cs="Times New Roman"/>
-          <w:i w:val="0"/>
-          <w:sz w:val="28"/>
-          <w:szCs w:val="28"/>
-          <w:lang w:val="uk-UA"/>
-        </w:rPr>
-        <w:t>Висновки</w:t>
+          <w:lang w:val="uk-UA"/>
+        </w:rPr>
+      </w:pPr>
+      <w:r>
+        <w:rPr>
+          <w:rStyle w:val="a3"/>
+          <w:rFonts w:ascii="Times New Roman" w:hAnsi="Times New Roman" w:cs="Times New Roman"/>
+          <w:i w:val="0"/>
+          <w:sz w:val="28"/>
+          <w:szCs w:val="28"/>
+          <w:lang w:val="uk-UA"/>
+        </w:rPr>
+        <w:t>В</w:t>
+      </w:r>
+      <w:r>
+        <w:rPr>
+          <w:rStyle w:val="a3"/>
+          <w:rFonts w:ascii="Times New Roman" w:hAnsi="Times New Roman" w:cs="Times New Roman"/>
+          <w:i w:val="0"/>
+          <w:sz w:val="28"/>
+          <w:szCs w:val="28"/>
+          <w:lang w:val="uk-UA"/>
+        </w:rPr>
+        <w:t>исновки</w:t>
       </w:r>
     </w:p>
     <w:p>
@@ -1193,6 +1880,7 @@
         </w:rPr>
         <w:t xml:space="preserve">Під час виконання даної лабораторної роботи було створено локальний </w:t>
       </w:r>
+      <w:proofErr w:type="spellStart"/>
       <w:r>
         <w:rPr>
           <w:rStyle w:val="a3"/>
@@ -1204,36 +1892,19 @@
         </w:rPr>
         <w:t>Git</w:t>
       </w:r>
-      <w:r>
-        <w:rPr>
-          <w:rStyle w:val="a3"/>
-          <w:rFonts w:ascii="Times New Roman" w:hAnsi="Times New Roman" w:cs="Times New Roman"/>
-          <w:i w:val="0"/>
-          <w:sz w:val="28"/>
-          <w:szCs w:val="28"/>
-        </w:rPr>
-        <w:t xml:space="preserve"> </w:t>
-      </w:r>
-      <w:r>
-        <w:rPr>
-          <w:rStyle w:val="a3"/>
-          <w:rFonts w:ascii="Times New Roman" w:hAnsi="Times New Roman" w:cs="Times New Roman"/>
-          <w:i w:val="0"/>
-          <w:sz w:val="28"/>
-          <w:szCs w:val="28"/>
-        </w:rPr>
-        <w:t>–</w:t>
-      </w:r>
-      <w:r>
-        <w:rPr>
-          <w:rStyle w:val="a3"/>
-          <w:rFonts w:ascii="Times New Roman" w:hAnsi="Times New Roman" w:cs="Times New Roman"/>
-          <w:i w:val="0"/>
-          <w:sz w:val="28"/>
-          <w:szCs w:val="28"/>
-        </w:rPr>
-        <w:t xml:space="preserve"> </w:t>
-      </w:r>
+      <w:proofErr w:type="spellEnd"/>
+      <w:r>
+        <w:rPr>
+          <w:rStyle w:val="a3"/>
+          <w:rFonts w:ascii="Times New Roman" w:hAnsi="Times New Roman" w:cs="Times New Roman"/>
+          <w:i w:val="0"/>
+          <w:sz w:val="28"/>
+          <w:szCs w:val="28"/>
+          <w:lang w:val="uk-UA"/>
+        </w:rPr>
+        <w:t xml:space="preserve"> – </w:t>
+      </w:r>
+      <w:proofErr w:type="spellStart"/>
       <w:r>
         <w:rPr>
           <w:rStyle w:val="a3"/>
@@ -1252,20 +1923,58 @@
           <w:i w:val="0"/>
           <w:sz w:val="28"/>
           <w:szCs w:val="28"/>
-        </w:rPr>
-        <w:t>й,</w:t>
-      </w:r>
-      <w:r>
-        <w:rPr>
-          <w:rStyle w:val="a3"/>
-          <w:rFonts w:ascii="Times New Roman" w:hAnsi="Times New Roman" w:cs="Times New Roman"/>
-          <w:i w:val="0"/>
-          <w:sz w:val="28"/>
-          <w:szCs w:val="28"/>
-          <w:lang w:val="uk-UA"/>
-        </w:rPr>
-        <w:t xml:space="preserve"> а також віддалений репозиторій на </w:t>
-      </w:r>
+          <w:lang w:val="uk-UA"/>
+        </w:rPr>
+        <w:t>й</w:t>
+      </w:r>
+      <w:proofErr w:type="spellEnd"/>
+      <w:r>
+        <w:rPr>
+          <w:rStyle w:val="a3"/>
+          <w:rFonts w:ascii="Times New Roman" w:hAnsi="Times New Roman" w:cs="Times New Roman"/>
+          <w:i w:val="0"/>
+          <w:sz w:val="28"/>
+          <w:szCs w:val="28"/>
+          <w:lang w:val="uk-UA"/>
+        </w:rPr>
+        <w:t>,</w:t>
+      </w:r>
+      <w:r>
+        <w:rPr>
+          <w:rStyle w:val="a3"/>
+          <w:rFonts w:ascii="Times New Roman" w:hAnsi="Times New Roman" w:cs="Times New Roman"/>
+          <w:i w:val="0"/>
+          <w:sz w:val="28"/>
+          <w:szCs w:val="28"/>
+          <w:lang w:val="uk-UA"/>
+        </w:rPr>
+        <w:t xml:space="preserve"> а також віддалений </w:t>
+      </w:r>
+      <w:proofErr w:type="spellStart"/>
+      <w:r>
+        <w:rPr>
+          <w:rStyle w:val="a3"/>
+          <w:rFonts w:ascii="Times New Roman" w:hAnsi="Times New Roman" w:cs="Times New Roman"/>
+          <w:i w:val="0"/>
+          <w:sz w:val="28"/>
+          <w:szCs w:val="28"/>
+          <w:lang w:val="uk-UA"/>
+        </w:rPr>
+        <w:t>репозиторій</w:t>
+      </w:r>
+      <w:proofErr w:type="spellEnd"/>
+      <w:r>
+        <w:rPr>
+          <w:rStyle w:val="a3"/>
+          <w:rFonts w:ascii="Times New Roman" w:hAnsi="Times New Roman" w:cs="Times New Roman"/>
+          <w:i w:val="0"/>
+          <w:sz w:val="28"/>
+          <w:szCs w:val="28"/>
+          <w:lang w:val="uk-UA"/>
+        </w:rPr>
+        <w:t xml:space="preserve"> на </w:t>
+      </w:r>
+      <w:proofErr w:type="spellStart"/>
       <w:r>
         <w:rPr>
           <w:rStyle w:val="a3"/>
@@ -1277,6 +1986,7 @@
         </w:rPr>
         <w:t>GitHub</w:t>
       </w:r>
+      <w:proofErr w:type="spellEnd"/>
       <w:r>
         <w:rPr>
           <w:rStyle w:val="a3"/>
@@ -1396,7 +2106,55 @@
           <w:szCs w:val="28"/>
           <w:lang w:val="uk-UA"/>
         </w:rPr>
-        <w:t xml:space="preserve"> Було створено декілька комітів та відіслано протокол лабораторної роботи на віддалений репозиторій.</w:t>
+        <w:t xml:space="preserve"> Було створено декілька </w:t>
+      </w:r>
+      <w:proofErr w:type="spellStart"/>
+      <w:r>
+        <w:rPr>
+          <w:rStyle w:val="a3"/>
+          <w:rFonts w:ascii="Times New Roman" w:hAnsi="Times New Roman" w:cs="Times New Roman"/>
+          <w:i w:val="0"/>
+          <w:sz w:val="28"/>
+          <w:szCs w:val="28"/>
+          <w:lang w:val="uk-UA"/>
+        </w:rPr>
+        <w:t>комітів</w:t>
+      </w:r>
+      <w:proofErr w:type="spellEnd"/>
+      <w:r>
+        <w:rPr>
+          <w:rStyle w:val="a3"/>
+          <w:rFonts w:ascii="Times New Roman" w:hAnsi="Times New Roman" w:cs="Times New Roman"/>
+          <w:i w:val="0"/>
+          <w:sz w:val="28"/>
+          <w:szCs w:val="28"/>
+          <w:lang w:val="uk-UA"/>
+        </w:rPr>
+        <w:t xml:space="preserve"> та відіслано протокол лабораторної роботи на віддалений </w:t>
+      </w:r>
+      <w:proofErr w:type="spellStart"/>
+      <w:r>
+        <w:rPr>
+          <w:rStyle w:val="a3"/>
+          <w:rFonts w:ascii="Times New Roman" w:hAnsi="Times New Roman" w:cs="Times New Roman"/>
+          <w:i w:val="0"/>
+          <w:sz w:val="28"/>
+          <w:szCs w:val="28"/>
+          <w:lang w:val="uk-UA"/>
+        </w:rPr>
+        <w:t>репозиторій</w:t>
+      </w:r>
+      <w:proofErr w:type="spellEnd"/>
+      <w:r>
+        <w:rPr>
+          <w:rStyle w:val="a3"/>
+          <w:rFonts w:ascii="Times New Roman" w:hAnsi="Times New Roman" w:cs="Times New Roman"/>
+          <w:i w:val="0"/>
+          <w:sz w:val="28"/>
+          <w:szCs w:val="28"/>
+          <w:lang w:val="uk-UA"/>
+        </w:rPr>
+        <w:t>.</w:t>
       </w:r>
     </w:p>
     <w:sectPr>
@@ -1498,6 +2256,119 @@
     </w:lvl>
   </w:abstractNum>
   <w:abstractNum w:abstractNumId="1">
+    <w:nsid w:val="036E46DE"/>
+    <w:multiLevelType w:val="multilevel"/>
+    <w:tmpl w:val="F5AA111A"/>
+    <w:lvl w:ilvl="0">
+      <w:start w:val="4"/>
+      <w:numFmt w:val="decimal"/>
+      <w:lvlText w:val="%1."/>
+      <w:lvlJc w:val="left"/>
+      <w:pPr>
+        <w:ind w:left="360" w:hanging="360"/>
+      </w:pPr>
+      <w:rPr>
+        <w:rFonts w:hint="default"/>
+      </w:rPr>
+    </w:lvl>
+    <w:lvl w:ilvl="1">
+      <w:start w:val="1"/>
+      <w:numFmt w:val="decimal"/>
+      <w:lvlText w:val="%1.%2."/>
+      <w:lvlJc w:val="left"/>
+      <w:pPr>
+        <w:ind w:left="792" w:hanging="432"/>
+      </w:pPr>
+      <w:rPr>
+        <w:rFonts w:hint="default"/>
+      </w:rPr>
+    </w:lvl>
+    <w:lvl w:ilvl="2">
+      <w:start w:val="1"/>
+      <w:numFmt w:val="decimal"/>
+      <w:lvlText w:val="%1.%2.%3."/>
+      <w:lvlJc w:val="left"/>
+      <w:pPr>
+        <w:ind w:left="1224" w:hanging="504"/>
+      </w:pPr>
+      <w:rPr>
+        <w:rFonts w:hint="default"/>
+      </w:rPr>
+    </w:lvl>
+    <w:lvl w:ilvl="3">
+      <w:start w:val="1"/>
+      <w:numFmt w:val="decimal"/>
+      <w:lvlText w:val="%1.%2.%3.%4."/>
+      <w:lvlJc w:val="left"/>
+      <w:pPr>
+        <w:ind w:left="1728" w:hanging="648"/>
+      </w:pPr>
+      <w:rPr>
+        <w:rFonts w:hint="default"/>
+      </w:rPr>
+    </w:lvl>
+    <w:lvl w:ilvl="4">
+      <w:start w:val="1"/>
+      <w:numFmt w:val="decimal"/>
+      <w:lvlText w:val="%1.%2.%3.%4.%5."/>
+      <w:lvlJc w:val="left"/>
+      <w:pPr>
+        <w:ind w:left="2232" w:hanging="792"/>
+      </w:pPr>
+      <w:rPr>
+        <w:rFonts w:hint="default"/>
+      </w:rPr>
+    </w:lvl>
+    <w:lvl w:ilvl="5">
+      <w:start w:val="1"/>
+      <w:numFmt w:val="decimal"/>
+      <w:lvlText w:val="%1.%2.%3.%4.%5.%6."/>
+      <w:lvlJc w:val="left"/>
+      <w:pPr>
+        <w:ind w:left="2736" w:hanging="936"/>
+      </w:pPr>
+      <w:rPr>
+        <w:rFonts w:hint="default"/>
+      </w:rPr>
+    </w:lvl>
+    <w:lvl w:ilvl="6">
+      <w:start w:val="1"/>
+      <w:numFmt w:val="decimal"/>
+      <w:lvlText w:val="%1.%2.%3.%4.%5.%6.%7."/>
+      <w:lvlJc w:val="left"/>
+      <w:pPr>
+        <w:ind w:left="3240" w:hanging="1080"/>
+      </w:pPr>
+      <w:rPr>
+        <w:rFonts w:hint="default"/>
+      </w:rPr>
+    </w:lvl>
+    <w:lvl w:ilvl="7">
+      <w:start w:val="1"/>
+      <w:numFmt w:val="decimal"/>
+      <w:lvlText w:val="%1.%2.%3.%4.%5.%6.%7.%8."/>
+      <w:lvlJc w:val="left"/>
+      <w:pPr>
+        <w:ind w:left="3744" w:hanging="1224"/>
+      </w:pPr>
+      <w:rPr>
+        <w:rFonts w:hint="default"/>
+      </w:rPr>
+    </w:lvl>
+    <w:lvl w:ilvl="8">
+      <w:start w:val="1"/>
+      <w:numFmt w:val="decimal"/>
+      <w:lvlText w:val="%1.%2.%3.%4.%5.%6.%7.%8.%9."/>
+      <w:lvlJc w:val="left"/>
+      <w:pPr>
+        <w:ind w:left="4320" w:hanging="1440"/>
+      </w:pPr>
+      <w:rPr>
+        <w:rFonts w:hint="default"/>
+      </w:rPr>
+    </w:lvl>
+  </w:abstractNum>
+  <w:abstractNum w:abstractNumId="2">
     <w:nsid w:val="0828273A"/>
     <w:multiLevelType w:val="hybridMultilevel"/>
     <w:tmpl w:val="07768D04"/>
@@ -1610,7 +2481,7 @@
       </w:rPr>
     </w:lvl>
   </w:abstractNum>
-  <w:abstractNum w:abstractNumId="2">
+  <w:abstractNum w:abstractNumId="3">
     <w:nsid w:val="0DE12E48"/>
     <w:multiLevelType w:val="hybridMultilevel"/>
     <w:tmpl w:val="8B32799C"/>
@@ -1696,7 +2567,7 @@
       </w:pPr>
     </w:lvl>
   </w:abstractNum>
-  <w:abstractNum w:abstractNumId="3">
+  <w:abstractNum w:abstractNumId="4">
     <w:nsid w:val="0F31767F"/>
     <w:multiLevelType w:val="multilevel"/>
     <w:tmpl w:val="2F74F654"/>
@@ -1817,7 +2688,7 @@
       </w:rPr>
     </w:lvl>
   </w:abstractNum>
-  <w:abstractNum w:abstractNumId="4">
+  <w:abstractNum w:abstractNumId="5">
     <w:nsid w:val="1EC53586"/>
     <w:multiLevelType w:val="multilevel"/>
     <w:tmpl w:val="DD629A72"/>
@@ -1935,7 +2806,7 @@
       </w:rPr>
     </w:lvl>
   </w:abstractNum>
-  <w:abstractNum w:abstractNumId="5">
+  <w:abstractNum w:abstractNumId="6">
     <w:nsid w:val="216E288A"/>
     <w:multiLevelType w:val="multilevel"/>
     <w:tmpl w:val="DD629A72"/>
@@ -2053,7 +2924,7 @@
       </w:rPr>
     </w:lvl>
   </w:abstractNum>
-  <w:abstractNum w:abstractNumId="6">
+  <w:abstractNum w:abstractNumId="7">
     <w:nsid w:val="2D6C417F"/>
     <w:multiLevelType w:val="hybridMultilevel"/>
     <w:tmpl w:val="E1982034"/>
@@ -2139,7 +3010,7 @@
       </w:pPr>
     </w:lvl>
   </w:abstractNum>
-  <w:abstractNum w:abstractNumId="7">
+  <w:abstractNum w:abstractNumId="8">
     <w:nsid w:val="30CA7F45"/>
     <w:multiLevelType w:val="multilevel"/>
     <w:tmpl w:val="DD629A72"/>
@@ -2257,7 +3128,7 @@
       </w:rPr>
     </w:lvl>
   </w:abstractNum>
-  <w:abstractNum w:abstractNumId="8">
+  <w:abstractNum w:abstractNumId="9">
     <w:nsid w:val="33394B56"/>
     <w:multiLevelType w:val="hybridMultilevel"/>
     <w:tmpl w:val="B2F28DC6"/>
@@ -2343,7 +3214,7 @@
       </w:pPr>
     </w:lvl>
   </w:abstractNum>
-  <w:abstractNum w:abstractNumId="9">
+  <w:abstractNum w:abstractNumId="10">
     <w:nsid w:val="34D45C9E"/>
     <w:multiLevelType w:val="hybridMultilevel"/>
     <w:tmpl w:val="A8D69FEE"/>
@@ -2456,7 +3327,7 @@
       </w:rPr>
     </w:lvl>
   </w:abstractNum>
-  <w:abstractNum w:abstractNumId="10">
+  <w:abstractNum w:abstractNumId="11">
     <w:nsid w:val="376D147F"/>
     <w:multiLevelType w:val="hybridMultilevel"/>
     <w:tmpl w:val="EDFA4F8A"/>
@@ -2569,7 +3440,7 @@
       </w:rPr>
     </w:lvl>
   </w:abstractNum>
-  <w:abstractNum w:abstractNumId="11">
+  <w:abstractNum w:abstractNumId="12">
     <w:nsid w:val="613D2B75"/>
     <w:multiLevelType w:val="hybridMultilevel"/>
     <w:tmpl w:val="68A608DA"/>
@@ -2597,7 +3468,7 @@
         <w:rFonts w:hint="default"/>
       </w:rPr>
     </w:lvl>
-    <w:lvl w:ilvl="2" w:tplc="0419001B" w:tentative="1">
+    <w:lvl w:ilvl="2" w:tplc="0419001B">
       <w:start w:val="1"/>
       <w:numFmt w:val="lowerRoman"/>
       <w:lvlText w:val="%3."/>
@@ -2661,7 +3532,7 @@
       </w:pPr>
     </w:lvl>
   </w:abstractNum>
-  <w:abstractNum w:abstractNumId="12">
+  <w:abstractNum w:abstractNumId="13">
     <w:nsid w:val="71132BDB"/>
     <w:multiLevelType w:val="hybridMultilevel"/>
     <w:tmpl w:val="7098DCFA"/>
@@ -2747,7 +3618,7 @@
       </w:pPr>
     </w:lvl>
   </w:abstractNum>
-  <w:abstractNum w:abstractNumId="13">
+  <w:abstractNum w:abstractNumId="14">
     <w:nsid w:val="7E81715B"/>
     <w:multiLevelType w:val="hybridMultilevel"/>
     <w:tmpl w:val="FE246202"/>
@@ -2837,43 +3708,46 @@
     <w:abstractNumId w:val="0"/>
   </w:num>
   <w:num w:numId="2">
+    <w:abstractNumId w:val="9"/>
+  </w:num>
+  <w:num w:numId="3">
+    <w:abstractNumId w:val="3"/>
+  </w:num>
+  <w:num w:numId="4">
+    <w:abstractNumId w:val="14"/>
+  </w:num>
+  <w:num w:numId="5">
+    <w:abstractNumId w:val="11"/>
+  </w:num>
+  <w:num w:numId="6">
+    <w:abstractNumId w:val="13"/>
+  </w:num>
+  <w:num w:numId="7">
+    <w:abstractNumId w:val="2"/>
+  </w:num>
+  <w:num w:numId="8">
+    <w:abstractNumId w:val="4"/>
+  </w:num>
+  <w:num w:numId="9">
+    <w:abstractNumId w:val="10"/>
+  </w:num>
+  <w:num w:numId="10">
+    <w:abstractNumId w:val="5"/>
+  </w:num>
+  <w:num w:numId="11">
     <w:abstractNumId w:val="8"/>
   </w:num>
-  <w:num w:numId="3">
-    <w:abstractNumId w:val="2"/>
+  <w:num w:numId="12">
+    <w:abstractNumId w:val="6"/>
   </w:num>
-  <w:num w:numId="4">
-    <w:abstractNumId w:val="13"/>
-  </w:num>
-  <w:num w:numId="5">
-    <w:abstractNumId w:val="10"/>
-  </w:num>
-  <w:num w:numId="6">
+  <w:num w:numId="13">
     <w:abstractNumId w:val="12"/>
   </w:num>
-  <w:num w:numId="7">
-    <w:abstractNumId w:val="1"/>
-  </w:num>
-  <w:num w:numId="8">
-    <w:abstractNumId w:val="3"/>
-  </w:num>
-  <w:num w:numId="9">
-    <w:abstractNumId w:val="9"/>
-  </w:num>
-  <w:num w:numId="10">
-    <w:abstractNumId w:val="4"/>
-  </w:num>
-  <w:num w:numId="11">
+  <w:num w:numId="14">
     <w:abstractNumId w:val="7"/>
   </w:num>
-  <w:num w:numId="12">
-    <w:abstractNumId w:val="5"/>
-  </w:num>
-  <w:num w:numId="13">
-    <w:abstractNumId w:val="11"/>
-  </w:num>
-  <w:num w:numId="14">
-    <w:abstractNumId w:val="6"/>
+  <w:num w:numId="15">
+    <w:abstractNumId w:val="1"/>
   </w:num>
 </w:numbering>
 </file>

</xml_diff>